<commit_message>
REPORTGEN-299 : add technologies use case
</commit_message>
<xml_diff>
--- a/CastReporting.Reporting/PortfolioTemplatesFiles/Portfolio Generic Graph Definition.docx
+++ b/CastReporting.Reporting/PortfolioTemplatesFiles/Portfolio Generic Graph Definition.docx
@@ -1775,7 +1775,7 @@
                                     <pic:cNvPicPr/>
                                   </pic:nvPicPr>
                                   <pic:blipFill>
-                                    <a:blip r:embed="rId6"/>
+                                    <a:blip r:embed="rId7"/>
                                     <a:stretch>
                                       <a:fillRect/>
                                     </a:stretch>
@@ -1899,7 +1899,7 @@
                                           <pic:cNvPicPr/>
                                         </pic:nvPicPr>
                                         <pic:blipFill>
-                                          <a:blip r:embed="rId6"/>
+                                          <a:blip r:embed="rId7"/>
                                           <a:stretch>
                                             <a:fillRect/>
                                           </a:stretch>
@@ -1980,7 +1980,7 @@
                                     <pic:cNvPicPr/>
                                   </pic:nvPicPr>
                                   <pic:blipFill>
-                                    <a:blip r:embed="rId6"/>
+                                    <a:blip r:embed="rId7"/>
                                     <a:stretch>
                                       <a:fillRect/>
                                     </a:stretch>
@@ -3344,7 +3344,7 @@
                                           </pic:cNvPicPr>
                                         </pic:nvPicPr>
                                         <pic:blipFill>
-                                          <a:blip r:embed="rId7">
+                                          <a:blip r:embed="rId8">
                                             <a:extLst>
                                               <a:ext uri="{28A0092B-C50C-407E-A947-70E740481C1C}">
                                                 <a14:useLocalDpi xmlns:a14="http://schemas.microsoft.com/office/drawing/2010/main" val="0"/>
@@ -3441,7 +3441,7 @@
                                     </pic:cNvPicPr>
                                   </pic:nvPicPr>
                                   <pic:blipFill>
-                                    <a:blip r:embed="rId7">
+                                    <a:blip r:embed="rId9">
                                       <a:extLst>
                                         <a:ext uri="{28A0092B-C50C-407E-A947-70E740481C1C}">
                                           <a14:useLocalDpi xmlns:a14="http://schemas.microsoft.com/office/drawing/2010/main" val="0"/>
@@ -3580,7 +3580,7 @@
                                           </pic:cNvPicPr>
                                         </pic:nvPicPr>
                                         <pic:blipFill>
-                                          <a:blip r:embed="rId7">
+                                          <a:blip r:embed="rId8">
                                             <a:extLst>
                                               <a:ext uri="{28A0092B-C50C-407E-A947-70E740481C1C}">
                                                 <a14:useLocalDpi xmlns:a14="http://schemas.microsoft.com/office/drawing/2010/main" val="0"/>
@@ -3676,7 +3676,7 @@
                                     </pic:cNvPicPr>
                                   </pic:nvPicPr>
                                   <pic:blipFill>
-                                    <a:blip r:embed="rId7">
+                                    <a:blip r:embed="rId9">
                                       <a:extLst>
                                         <a:ext uri="{28A0092B-C50C-407E-A947-70E740481C1C}">
                                           <a14:useLocalDpi xmlns:a14="http://schemas.microsoft.com/office/drawing/2010/main" val="0"/>
@@ -5347,8 +5347,6 @@
         </w:rPr>
         <w:t>60016</w:t>
       </w:r>
-      <w:bookmarkStart w:id="0" w:name="_GoBack"/>
-      <w:bookmarkEnd w:id="0"/>
     </w:p>
     <w:p>
       <w:pPr>
@@ -5389,7 +5387,7 @@
             <wp:cNvGraphicFramePr/>
             <a:graphic xmlns:a="http://schemas.openxmlformats.org/drawingml/2006/main">
               <a:graphicData uri="http://schemas.openxmlformats.org/drawingml/2006/chart">
-                <c:chart xmlns:c="http://schemas.openxmlformats.org/drawingml/2006/chart" xmlns:r="http://schemas.openxmlformats.org/officeDocument/2006/relationships" r:id="rId8"/>
+                <c:chart xmlns:c="http://schemas.openxmlformats.org/drawingml/2006/chart" xmlns:r="http://schemas.openxmlformats.org/officeDocument/2006/relationships" r:id="rId10"/>
               </a:graphicData>
             </a:graphic>
           </wp:inline>
@@ -5551,7 +5549,39 @@
           <w:szCs w:val="24"/>
           <w:lang w:val="en-US"/>
         </w:rPr>
-        <w:t>AVG,TECHNOLOGIES=EACH</w:t>
+        <w:t>AV</w:t>
+      </w:r>
+      <w:r>
+        <w:rPr>
+          <w:rFonts w:ascii="Open Sans" w:hAnsi="Open Sans" w:cs="Open Sans"/>
+          <w:szCs w:val="24"/>
+          <w:lang w:val="en-US"/>
+        </w:rPr>
+        <w:t>ERA</w:t>
+      </w:r>
+      <w:r>
+        <w:rPr>
+          <w:rFonts w:ascii="Open Sans" w:hAnsi="Open Sans" w:cs="Open Sans"/>
+          <w:szCs w:val="24"/>
+          <w:lang w:val="en-US"/>
+        </w:rPr>
+        <w:t>G</w:t>
+      </w:r>
+      <w:r>
+        <w:rPr>
+          <w:rFonts w:ascii="Open Sans" w:hAnsi="Open Sans" w:cs="Open Sans"/>
+          <w:szCs w:val="24"/>
+          <w:lang w:val="en-US"/>
+        </w:rPr>
+        <w:t>E</w:t>
+      </w:r>
+      <w:r>
+        <w:rPr>
+          <w:rFonts w:ascii="Open Sans" w:hAnsi="Open Sans" w:cs="Open Sans"/>
+          <w:szCs w:val="24"/>
+          <w:lang w:val="en-US"/>
+        </w:rPr>
+        <w:t>,TECHNOLOGIES=EACH</w:t>
       </w:r>
     </w:p>
     <w:p>
@@ -5571,6 +5601,7 @@
           <w:lang w:val="en-GB"/>
         </w:rPr>
       </w:pPr>
+      <w:bookmarkStart w:id="0" w:name="_GoBack"/>
       <w:r>
         <w:rPr>
           <w:rFonts w:ascii="Open Sans" w:hAnsi="Open Sans" w:cs="Open Sans"/>
@@ -5580,16 +5611,17 @@
           <wp:inline distT="0" distB="0" distL="0" distR="0" wp14:anchorId="4F3E4536" wp14:editId="76415E0C">
             <wp:extent cx="5972810" cy="4102100"/>
             <wp:effectExtent l="0" t="0" r="8890" b="12700"/>
-            <wp:docPr id="30" name="Chart 30" descr="GRAPH;PF_GENERIC_GRAPH;COL1=METRICS,ROW1=TECHNOLOGIES,METRICS=10151|60017,AGGREGATORS=SUM|AVG,TECHNOLOGIES=EACH"/>
+            <wp:docPr id="30" name="Chart 30" descr="GRAPH;PF_GENERIC_GRAPH;COL1=METRICS,ROW1=TECHNOLOGIES,METRICS=10151|60017,AGGREGATORS=SUM|AVERAGE,TECHNOLOGIES=EACH"/>
             <wp:cNvGraphicFramePr/>
             <a:graphic xmlns:a="http://schemas.openxmlformats.org/drawingml/2006/main">
               <a:graphicData uri="http://schemas.openxmlformats.org/drawingml/2006/chart">
-                <c:chart xmlns:c="http://schemas.openxmlformats.org/drawingml/2006/chart" xmlns:r="http://schemas.openxmlformats.org/officeDocument/2006/relationships" r:id="rId9"/>
+                <c:chart xmlns:c="http://schemas.openxmlformats.org/drawingml/2006/chart" xmlns:r="http://schemas.openxmlformats.org/officeDocument/2006/relationships" r:id="rId11"/>
               </a:graphicData>
             </a:graphic>
           </wp:inline>
         </w:drawing>
       </w:r>
+      <w:bookmarkEnd w:id="0"/>
     </w:p>
     <w:p>
       <w:pPr>
@@ -5807,7 +5839,7 @@
             <wp:cNvGraphicFramePr/>
             <a:graphic xmlns:a="http://schemas.openxmlformats.org/drawingml/2006/main">
               <a:graphicData uri="http://schemas.openxmlformats.org/drawingml/2006/chart">
-                <c:chart xmlns:c="http://schemas.openxmlformats.org/drawingml/2006/chart" xmlns:r="http://schemas.openxmlformats.org/officeDocument/2006/relationships" r:id="rId10"/>
+                <c:chart xmlns:c="http://schemas.openxmlformats.org/drawingml/2006/chart" xmlns:r="http://schemas.openxmlformats.org/officeDocument/2006/relationships" r:id="rId12"/>
               </a:graphicData>
             </a:graphic>
           </wp:inline>
@@ -5943,7 +5975,7 @@
             <wp:cNvGraphicFramePr/>
             <a:graphic xmlns:a="http://schemas.openxmlformats.org/drawingml/2006/main">
               <a:graphicData uri="http://schemas.openxmlformats.org/drawingml/2006/chart">
-                <c:chart xmlns:c="http://schemas.openxmlformats.org/drawingml/2006/chart" xmlns:r="http://schemas.openxmlformats.org/officeDocument/2006/relationships" r:id="rId11"/>
+                <c:chart xmlns:c="http://schemas.openxmlformats.org/drawingml/2006/chart" xmlns:r="http://schemas.openxmlformats.org/officeDocument/2006/relationships" r:id="rId13"/>
               </a:graphicData>
             </a:graphic>
           </wp:inline>
@@ -6075,7 +6107,7 @@
             <wp:cNvGraphicFramePr/>
             <a:graphic xmlns:a="http://schemas.openxmlformats.org/drawingml/2006/main">
               <a:graphicData uri="http://schemas.openxmlformats.org/drawingml/2006/chart">
-                <c:chart xmlns:c="http://schemas.openxmlformats.org/drawingml/2006/chart" xmlns:r="http://schemas.openxmlformats.org/officeDocument/2006/relationships" r:id="rId12"/>
+                <c:chart xmlns:c="http://schemas.openxmlformats.org/drawingml/2006/chart" xmlns:r="http://schemas.openxmlformats.org/officeDocument/2006/relationships" r:id="rId14"/>
               </a:graphicData>
             </a:graphic>
           </wp:inline>
@@ -6239,7 +6271,7 @@
             <wp:cNvGraphicFramePr/>
             <a:graphic xmlns:a="http://schemas.openxmlformats.org/drawingml/2006/main">
               <a:graphicData uri="http://schemas.openxmlformats.org/drawingml/2006/chart">
-                <c:chart xmlns:c="http://schemas.openxmlformats.org/drawingml/2006/chart" xmlns:r="http://schemas.openxmlformats.org/officeDocument/2006/relationships" r:id="rId13"/>
+                <c:chart xmlns:c="http://schemas.openxmlformats.org/drawingml/2006/chart" xmlns:r="http://schemas.openxmlformats.org/officeDocument/2006/relationships" r:id="rId15"/>
               </a:graphicData>
             </a:graphic>
           </wp:inline>
@@ -15759,7 +15791,7 @@
 </file>
 
 <file path=customXml/itemProps1.xml><?xml version="1.0" encoding="utf-8"?>
-<ds:datastoreItem xmlns:ds="http://schemas.openxmlformats.org/officeDocument/2006/customXml" ds:itemID="{31843FCB-3175-4251-98C2-485240D48178}">
+<ds:datastoreItem xmlns:ds="http://schemas.openxmlformats.org/officeDocument/2006/customXml" ds:itemID="{54E4B5B6-9662-4538-9640-F90EEFBE478A}">
   <ds:schemaRefs>
     <ds:schemaRef ds:uri="http://schemas.openxmlformats.org/officeDocument/2006/bibliography"/>
   </ds:schemaRefs>

</xml_diff>